<commit_message>
set color title red
tite to red
</commit_message>
<xml_diff>
--- a/etat 0.2.docx
+++ b/etat 0.2.docx
@@ -9,6 +9,7 @@
         <w:rPr>
           <w:rFonts w:ascii="Times New Roman" w:hAnsi="Times New Roman" w:cs="Times New Roman"/>
           <w:b/>
+          <w:color w:val="FF0000"/>
           <w:sz w:val="32"/>
           <w:szCs w:val="32"/>
           <w:u w:val="single"/>
@@ -18,6 +19,7 @@
         <w:rPr>
           <w:rFonts w:ascii="Times New Roman" w:hAnsi="Times New Roman" w:cs="Times New Roman"/>
           <w:b/>
+          <w:color w:val="FF0000"/>
           <w:sz w:val="32"/>
           <w:szCs w:val="32"/>
           <w:u w:val="single"/>
@@ -28,12 +30,15 @@
         <w:rPr>
           <w:rFonts w:ascii="Times New Roman" w:hAnsi="Times New Roman" w:cs="Times New Roman"/>
           <w:b/>
+          <w:color w:val="FF0000"/>
           <w:sz w:val="32"/>
           <w:szCs w:val="32"/>
           <w:u w:val="single"/>
         </w:rPr>
         <w:t>Introduction</w:t>
       </w:r>
+      <w:bookmarkStart w:id="0" w:name="_GoBack"/>
+      <w:bookmarkEnd w:id="0"/>
     </w:p>
     <w:p>
       <w:pPr>
@@ -2247,8 +2252,6 @@
           </wp:inline>
         </w:drawing>
       </w:r>
-      <w:bookmarkStart w:id="0" w:name="_GoBack"/>
-      <w:bookmarkEnd w:id="0"/>
     </w:p>
     <w:p>
       <w:pPr>

</xml_diff>